<commit_message>
update to clean data
</commit_message>
<xml_diff>
--- a/projectML8.docx
+++ b/projectML8.docx
@@ -1,6 +1,6 @@
 
 <file path=word/document.xml><?xml version="1.0" encoding="utf-8"?>
-<w:document xmlns:wpc="http://schemas.microsoft.com/office/word/2010/wordprocessingCanvas" xmlns:cx="http://schemas.microsoft.com/office/drawing/2014/chartex" xmlns:cx1="http://schemas.microsoft.com/office/drawing/2015/9/8/chartex" xmlns:mc="http://schemas.openxmlformats.org/markup-compatibility/2006" xmlns:o="urn:schemas-microsoft-com:office:office" xmlns:r="http://schemas.openxmlformats.org/officeDocument/2006/relationships" xmlns:m="http://schemas.openxmlformats.org/officeDocument/2006/math" xmlns:v="urn:schemas-microsoft-com:vml" xmlns:wp14="http://schemas.microsoft.com/office/word/2010/wordprocessingDrawing" xmlns:wp="http://schemas.openxmlformats.org/drawingml/2006/wordprocessingDrawing" xmlns:w10="urn:schemas-microsoft-com:office:word" xmlns:w="http://schemas.openxmlformats.org/wordprocessingml/2006/main" xmlns:w14="http://schemas.microsoft.com/office/word/2010/wordml" xmlns:w15="http://schemas.microsoft.com/office/word/2012/wordml" xmlns:w16se="http://schemas.microsoft.com/office/word/2015/wordml/symex" xmlns:wpg="http://schemas.microsoft.com/office/word/2010/wordprocessingGroup" xmlns:wpi="http://schemas.microsoft.com/office/word/2010/wordprocessingInk" xmlns:wne="http://schemas.microsoft.com/office/word/2006/wordml" xmlns:wps="http://schemas.microsoft.com/office/word/2010/wordprocessingShape" mc:Ignorable="w14 w15 w16se wp14">
+<w:document xmlns:wpc="http://schemas.microsoft.com/office/word/2010/wordprocessingCanvas" xmlns:cx="http://schemas.microsoft.com/office/drawing/2014/chartex" xmlns:cx1="http://schemas.microsoft.com/office/drawing/2015/9/8/chartex" xmlns:cx2="http://schemas.microsoft.com/office/drawing/2015/10/21/chartex" xmlns:cx3="http://schemas.microsoft.com/office/drawing/2016/5/9/chartex" xmlns:cx4="http://schemas.microsoft.com/office/drawing/2016/5/10/chartex" xmlns:cx5="http://schemas.microsoft.com/office/drawing/2016/5/11/chartex" xmlns:cx6="http://schemas.microsoft.com/office/drawing/2016/5/12/chartex" xmlns:cx7="http://schemas.microsoft.com/office/drawing/2016/5/13/chartex" xmlns:cx8="http://schemas.microsoft.com/office/drawing/2016/5/14/chartex" xmlns:mc="http://schemas.openxmlformats.org/markup-compatibility/2006" xmlns:aink="http://schemas.microsoft.com/office/drawing/2016/ink" xmlns:am3d="http://schemas.microsoft.com/office/drawing/2017/model3d" xmlns:o="urn:schemas-microsoft-com:office:office" xmlns:r="http://schemas.openxmlformats.org/officeDocument/2006/relationships" xmlns:m="http://schemas.openxmlformats.org/officeDocument/2006/math" xmlns:v="urn:schemas-microsoft-com:vml" xmlns:wp14="http://schemas.microsoft.com/office/word/2010/wordprocessingDrawing" xmlns:wp="http://schemas.openxmlformats.org/drawingml/2006/wordprocessingDrawing" xmlns:w10="urn:schemas-microsoft-com:office:word" xmlns:w="http://schemas.openxmlformats.org/wordprocessingml/2006/main" xmlns:w14="http://schemas.microsoft.com/office/word/2010/wordml" xmlns:w15="http://schemas.microsoft.com/office/word/2012/wordml" xmlns:w16cid="http://schemas.microsoft.com/office/word/2016/wordml/cid" xmlns:w16se="http://schemas.microsoft.com/office/word/2015/wordml/symex" xmlns:wpg="http://schemas.microsoft.com/office/word/2010/wordprocessingGroup" xmlns:wpi="http://schemas.microsoft.com/office/word/2010/wordprocessingInk" xmlns:wne="http://schemas.microsoft.com/office/word/2006/wordml" xmlns:wps="http://schemas.microsoft.com/office/word/2010/wordprocessingShape" mc:Ignorable="w14 w15 w16se w16cid wp14">
   <w:body>
     <w:p>
       <w:pPr>
@@ -98,7 +98,6 @@
         </w:rPr>
         <w:t>, and </w:t>
       </w:r>
-      <w:proofErr w:type="gramStart"/>
       <w:r>
         <w:rPr>
           <w:rFonts w:ascii="Arial" w:eastAsia="Times New Roman" w:hAnsi="Arial" w:cs="Arial"/>
@@ -110,6 +109,25 @@
         </w:rPr>
         <w:t>Fitbit</w:t>
       </w:r>
+      <w:r>
+        <w:rPr>
+          <w:rFonts w:ascii="Arial" w:eastAsia="Times New Roman" w:hAnsi="Arial" w:cs="Arial"/>
+          <w:color w:val="333333"/>
+          <w:sz w:val="21"/>
+          <w:szCs w:val="21"/>
+        </w:rPr>
+        <w:t xml:space="preserve"> it is now possible to collect a large amount of data about personal activity relatively inexpensively. </w:t>
+      </w:r>
+      <w:proofErr w:type="gramStart"/>
+      <w:r>
+        <w:rPr>
+          <w:rFonts w:ascii="Arial" w:eastAsia="Times New Roman" w:hAnsi="Arial" w:cs="Arial"/>
+          <w:color w:val="333333"/>
+          <w:sz w:val="21"/>
+          <w:szCs w:val="21"/>
+        </w:rPr>
+        <w:t>These type of devices</w:t>
+      </w:r>
       <w:proofErr w:type="gramEnd"/>
       <w:r>
         <w:rPr>
@@ -118,10 +136,9 @@
           <w:sz w:val="21"/>
           <w:szCs w:val="21"/>
         </w:rPr>
-        <w:t xml:space="preserve"> it is now possible to collect a large amount of data about personal activity relatively inexpensively. These type of devices are part of the quantified </w:t>
+        <w:t xml:space="preserve"> are part of the quantified </w:t>
       </w:r>
       <w:proofErr w:type="spellStart"/>
-      <w:proofErr w:type="gramStart"/>
       <w:r>
         <w:rPr>
           <w:rFonts w:ascii="Arial" w:eastAsia="Times New Roman" w:hAnsi="Arial" w:cs="Arial"/>
@@ -132,7 +149,6 @@
         <w:t>self movement</w:t>
       </w:r>
       <w:proofErr w:type="spellEnd"/>
-      <w:proofErr w:type="gramEnd"/>
       <w:r>
         <w:rPr>
           <w:rFonts w:ascii="Arial" w:eastAsia="Times New Roman" w:hAnsi="Arial" w:cs="Arial"/>
@@ -200,47 +216,7 @@
           <w:sz w:val="21"/>
           <w:szCs w:val="21"/>
         </w:rPr>
-        <w:t xml:space="preserve"> of </w:t>
-      </w:r>
-      <w:proofErr w:type="gramStart"/>
-      <w:r>
-        <w:rPr>
-          <w:rFonts w:ascii="Arial" w:eastAsia="Times New Roman" w:hAnsi="Arial" w:cs="Arial"/>
-          <w:color w:val="333333"/>
-          <w:sz w:val="21"/>
-          <w:szCs w:val="21"/>
-        </w:rPr>
-        <w:t>6</w:t>
-      </w:r>
-      <w:proofErr w:type="gramEnd"/>
-      <w:r>
-        <w:rPr>
-          <w:rFonts w:ascii="Arial" w:eastAsia="Times New Roman" w:hAnsi="Arial" w:cs="Arial"/>
-          <w:color w:val="333333"/>
-          <w:sz w:val="21"/>
-          <w:szCs w:val="21"/>
-        </w:rPr>
-        <w:t xml:space="preserve"> participants. They were asked to perform barbell lifts correctly and incorrectly in </w:t>
-      </w:r>
-      <w:proofErr w:type="gramStart"/>
-      <w:r>
-        <w:rPr>
-          <w:rFonts w:ascii="Arial" w:eastAsia="Times New Roman" w:hAnsi="Arial" w:cs="Arial"/>
-          <w:color w:val="333333"/>
-          <w:sz w:val="21"/>
-          <w:szCs w:val="21"/>
-        </w:rPr>
-        <w:t>5</w:t>
-      </w:r>
-      <w:proofErr w:type="gramEnd"/>
-      <w:r>
-        <w:rPr>
-          <w:rFonts w:ascii="Arial" w:eastAsia="Times New Roman" w:hAnsi="Arial" w:cs="Arial"/>
-          <w:color w:val="333333"/>
-          <w:sz w:val="21"/>
-          <w:szCs w:val="21"/>
-        </w:rPr>
-        <w:t xml:space="preserve"> different ways. More information is available from the website here: </w:t>
+        <w:t xml:space="preserve"> of 6 participants. They were asked to perform barbell lifts correctly and incorrectly in 5 different ways. More information is available from the website here: </w:t>
       </w:r>
       <w:hyperlink r:id="rId4" w:tgtFrame="_blank" w:history="1">
         <w:r>
@@ -407,27 +383,7 @@
           <w:sz w:val="21"/>
           <w:szCs w:val="21"/>
         </w:rPr>
-        <w:t xml:space="preserve">. If you use the </w:t>
-      </w:r>
-      <w:proofErr w:type="gramStart"/>
-      <w:r>
-        <w:rPr>
-          <w:rFonts w:ascii="Arial" w:eastAsia="Times New Roman" w:hAnsi="Arial" w:cs="Arial"/>
-          <w:color w:val="333333"/>
-          <w:sz w:val="21"/>
-          <w:szCs w:val="21"/>
-        </w:rPr>
-        <w:t>document</w:t>
-      </w:r>
-      <w:proofErr w:type="gramEnd"/>
-      <w:r>
-        <w:rPr>
-          <w:rFonts w:ascii="Arial" w:eastAsia="Times New Roman" w:hAnsi="Arial" w:cs="Arial"/>
-          <w:color w:val="333333"/>
-          <w:sz w:val="21"/>
-          <w:szCs w:val="21"/>
-        </w:rPr>
-        <w:t xml:space="preserve"> you create for this class for any purpose please cite them as they have been very generous in allowing their data to be used for this kind of assignment.</w:t>
+        <w:t>. If you use the document you create for this class for any purpose please cite them as they have been very generous in allowing their data to be used for this kind of assignment.</w:t>
       </w:r>
     </w:p>
     <w:p>
@@ -470,7 +426,26 @@
           <w:sz w:val="21"/>
           <w:szCs w:val="21"/>
         </w:rPr>
-        <w:t>The goal of your project is to predict the manner in which they did the exercise. This is the "</w:t>
+        <w:t xml:space="preserve">The goal of your project is to </w:t>
+      </w:r>
+      <w:r>
+        <w:rPr>
+          <w:rFonts w:ascii="Arial" w:eastAsia="Times New Roman" w:hAnsi="Arial" w:cs="Arial"/>
+          <w:b/>
+          <w:color w:val="333333"/>
+          <w:sz w:val="21"/>
+          <w:szCs w:val="21"/>
+        </w:rPr>
+        <w:t>predict the manner in which they did the exercise</w:t>
+      </w:r>
+      <w:r>
+        <w:rPr>
+          <w:rFonts w:ascii="Arial" w:eastAsia="Times New Roman" w:hAnsi="Arial" w:cs="Arial"/>
+          <w:color w:val="333333"/>
+          <w:sz w:val="21"/>
+          <w:szCs w:val="21"/>
+        </w:rPr>
+        <w:t>. This is the "</w:t>
       </w:r>
       <w:proofErr w:type="spellStart"/>
       <w:r>
@@ -490,47 +465,64 @@
           <w:sz w:val="21"/>
           <w:szCs w:val="21"/>
         </w:rPr>
-        <w:t xml:space="preserve">" variable in the training set. You may use any of the other variables to predict </w:t>
-      </w:r>
-      <w:proofErr w:type="gramStart"/>
-      <w:r>
-        <w:rPr>
-          <w:rFonts w:ascii="Arial" w:eastAsia="Times New Roman" w:hAnsi="Arial" w:cs="Arial"/>
-          <w:color w:val="333333"/>
-          <w:sz w:val="21"/>
-          <w:szCs w:val="21"/>
-        </w:rPr>
-        <w:t>with</w:t>
-      </w:r>
-      <w:proofErr w:type="gramEnd"/>
-      <w:r>
-        <w:rPr>
-          <w:rFonts w:ascii="Arial" w:eastAsia="Times New Roman" w:hAnsi="Arial" w:cs="Arial"/>
-          <w:color w:val="333333"/>
-          <w:sz w:val="21"/>
-          <w:szCs w:val="21"/>
-        </w:rPr>
-        <w:t xml:space="preserve">. You should create a report describing how you built your model, how you used cross validation, what you think the expected out of sample error is, and why you made the </w:t>
-      </w:r>
-      <w:proofErr w:type="gramStart"/>
-      <w:r>
-        <w:rPr>
-          <w:rFonts w:ascii="Arial" w:eastAsia="Times New Roman" w:hAnsi="Arial" w:cs="Arial"/>
-          <w:color w:val="333333"/>
-          <w:sz w:val="21"/>
-          <w:szCs w:val="21"/>
-        </w:rPr>
-        <w:t>choices</w:t>
-      </w:r>
-      <w:proofErr w:type="gramEnd"/>
-      <w:r>
-        <w:rPr>
-          <w:rFonts w:ascii="Arial" w:eastAsia="Times New Roman" w:hAnsi="Arial" w:cs="Arial"/>
-          <w:color w:val="333333"/>
-          <w:sz w:val="21"/>
-          <w:szCs w:val="21"/>
-        </w:rPr>
-        <w:t xml:space="preserve"> you did. You will also use your prediction model to predict 20 different test cases.</w:t>
+        <w:t xml:space="preserve">" variable in the training set. You may use any of the other variables to predict with. You should create a report describing </w:t>
+      </w:r>
+      <w:r>
+        <w:rPr>
+          <w:rFonts w:ascii="Arial" w:eastAsia="Times New Roman" w:hAnsi="Arial" w:cs="Arial"/>
+          <w:b/>
+          <w:color w:val="333333"/>
+          <w:sz w:val="21"/>
+          <w:szCs w:val="21"/>
+        </w:rPr>
+        <w:t>how you built your model</w:t>
+      </w:r>
+      <w:r>
+        <w:rPr>
+          <w:rFonts w:ascii="Arial" w:eastAsia="Times New Roman" w:hAnsi="Arial" w:cs="Arial"/>
+          <w:color w:val="333333"/>
+          <w:sz w:val="21"/>
+          <w:szCs w:val="21"/>
+        </w:rPr>
+        <w:t xml:space="preserve">, how you </w:t>
+      </w:r>
+      <w:r>
+        <w:rPr>
+          <w:rFonts w:ascii="Arial" w:eastAsia="Times New Roman" w:hAnsi="Arial" w:cs="Arial"/>
+          <w:b/>
+          <w:color w:val="333333"/>
+          <w:sz w:val="21"/>
+          <w:szCs w:val="21"/>
+        </w:rPr>
+        <w:t>used cross validation</w:t>
+      </w:r>
+      <w:r>
+        <w:rPr>
+          <w:rFonts w:ascii="Arial" w:eastAsia="Times New Roman" w:hAnsi="Arial" w:cs="Arial"/>
+          <w:color w:val="333333"/>
+          <w:sz w:val="21"/>
+          <w:szCs w:val="21"/>
+        </w:rPr>
+        <w:t xml:space="preserve">, what you think the </w:t>
+      </w:r>
+      <w:r>
+        <w:rPr>
+          <w:rFonts w:ascii="Arial" w:eastAsia="Times New Roman" w:hAnsi="Arial" w:cs="Arial"/>
+          <w:b/>
+          <w:color w:val="333333"/>
+          <w:sz w:val="21"/>
+          <w:szCs w:val="21"/>
+        </w:rPr>
+        <w:t>expected out of sample error</w:t>
+      </w:r>
+      <w:r>
+        <w:rPr>
+          <w:rFonts w:ascii="Arial" w:eastAsia="Times New Roman" w:hAnsi="Arial" w:cs="Arial"/>
+          <w:color w:val="333333"/>
+          <w:sz w:val="21"/>
+          <w:szCs w:val="21"/>
+        </w:rPr>
+        <w:t xml:space="preserve"> is, and why you made the choices you did. You will also use your prediction model to predict 20 different test cases.</w:t>
       </w:r>
     </w:p>
     <w:p>
@@ -578,6 +570,7 @@
       <w:r>
         <w:rPr>
           <w:rFonts w:ascii="Arial" w:eastAsia="Times New Roman" w:hAnsi="Arial" w:cs="Arial"/>
+          <w:b/>
           <w:color w:val="333333"/>
           <w:sz w:val="21"/>
           <w:szCs w:val="21"/>
@@ -588,51 +581,150 @@
       <w:r>
         <w:rPr>
           <w:rFonts w:ascii="Arial" w:eastAsia="Times New Roman" w:hAnsi="Arial" w:cs="Arial"/>
-          <w:color w:val="333333"/>
-          <w:sz w:val="21"/>
-          <w:szCs w:val="21"/>
-        </w:rPr>
-        <w:t xml:space="preserve"> repo with your R markdown and compiled HTML file describing your analysis. Please constrain the text of the </w:t>
+          <w:b/>
+          <w:color w:val="333333"/>
+          <w:sz w:val="21"/>
+          <w:szCs w:val="21"/>
+        </w:rPr>
+        <w:t xml:space="preserve"> repo</w:t>
+      </w:r>
+      <w:r>
+        <w:rPr>
+          <w:rFonts w:ascii="Arial" w:eastAsia="Times New Roman" w:hAnsi="Arial" w:cs="Arial"/>
+          <w:color w:val="333333"/>
+          <w:sz w:val="21"/>
+          <w:szCs w:val="21"/>
+        </w:rPr>
+        <w:t xml:space="preserve"> with your R </w:t>
+      </w:r>
+      <w:r>
+        <w:rPr>
+          <w:rFonts w:ascii="Arial" w:eastAsia="Times New Roman" w:hAnsi="Arial" w:cs="Arial"/>
+          <w:b/>
+          <w:color w:val="333333"/>
+          <w:sz w:val="21"/>
+          <w:szCs w:val="21"/>
+        </w:rPr>
+        <w:t>markdown and compiled HTML</w:t>
+      </w:r>
+      <w:r>
+        <w:rPr>
+          <w:rFonts w:ascii="Arial" w:eastAsia="Times New Roman" w:hAnsi="Arial" w:cs="Arial"/>
+          <w:color w:val="333333"/>
+          <w:sz w:val="21"/>
+          <w:szCs w:val="21"/>
+        </w:rPr>
+        <w:t xml:space="preserve"> file describing your analysis. Please constrain the text of the </w:t>
+      </w:r>
+      <w:r>
+        <w:rPr>
+          <w:rFonts w:ascii="Arial" w:eastAsia="Times New Roman" w:hAnsi="Arial" w:cs="Arial"/>
+          <w:b/>
+          <w:color w:val="333333"/>
+          <w:sz w:val="21"/>
+          <w:szCs w:val="21"/>
+        </w:rPr>
+        <w:t>writeup to &lt; 2000</w:t>
+      </w:r>
+      <w:r>
+        <w:rPr>
+          <w:rFonts w:ascii="Arial" w:eastAsia="Times New Roman" w:hAnsi="Arial" w:cs="Arial"/>
+          <w:color w:val="333333"/>
+          <w:sz w:val="21"/>
+          <w:szCs w:val="21"/>
+        </w:rPr>
+        <w:t xml:space="preserve"> words and the number of </w:t>
+      </w:r>
+      <w:r>
+        <w:rPr>
+          <w:rFonts w:ascii="Arial" w:eastAsia="Times New Roman" w:hAnsi="Arial" w:cs="Arial"/>
+          <w:b/>
+          <w:color w:val="333333"/>
+          <w:sz w:val="21"/>
+          <w:szCs w:val="21"/>
+        </w:rPr>
+        <w:t>figures to be less than 5.</w:t>
+      </w:r>
+      <w:r>
+        <w:rPr>
+          <w:rFonts w:ascii="Arial" w:eastAsia="Times New Roman" w:hAnsi="Arial" w:cs="Arial"/>
+          <w:color w:val="333333"/>
+          <w:sz w:val="21"/>
+          <w:szCs w:val="21"/>
+        </w:rPr>
+        <w:t xml:space="preserve"> It will make it easier for the graders if you submit a repo with </w:t>
+      </w:r>
+      <w:r>
+        <w:rPr>
+          <w:rFonts w:ascii="Arial" w:eastAsia="Times New Roman" w:hAnsi="Arial" w:cs="Arial"/>
+          <w:b/>
+          <w:color w:val="333333"/>
+          <w:sz w:val="21"/>
+          <w:szCs w:val="21"/>
+        </w:rPr>
+        <w:t xml:space="preserve">a </w:t>
       </w:r>
       <w:proofErr w:type="spellStart"/>
       <w:r>
         <w:rPr>
           <w:rFonts w:ascii="Arial" w:eastAsia="Times New Roman" w:hAnsi="Arial" w:cs="Arial"/>
-          <w:color w:val="333333"/>
-          <w:sz w:val="21"/>
-          <w:szCs w:val="21"/>
-        </w:rPr>
-        <w:t>writeup</w:t>
+          <w:b/>
+          <w:color w:val="333333"/>
+          <w:sz w:val="21"/>
+          <w:szCs w:val="21"/>
+        </w:rPr>
+        <w:t>gh</w:t>
       </w:r>
       <w:proofErr w:type="spellEnd"/>
       <w:r>
         <w:rPr>
           <w:rFonts w:ascii="Arial" w:eastAsia="Times New Roman" w:hAnsi="Arial" w:cs="Arial"/>
-          <w:color w:val="333333"/>
-          <w:sz w:val="21"/>
-          <w:szCs w:val="21"/>
-        </w:rPr>
-        <w:t xml:space="preserve"> to &lt; 2000 words and the number of figures to be less than </w:t>
-      </w:r>
-      <w:proofErr w:type="gramStart"/>
-      <w:r>
-        <w:rPr>
-          <w:rFonts w:ascii="Arial" w:eastAsia="Times New Roman" w:hAnsi="Arial" w:cs="Arial"/>
-          <w:color w:val="333333"/>
-          <w:sz w:val="21"/>
-          <w:szCs w:val="21"/>
-        </w:rPr>
-        <w:t>5</w:t>
-      </w:r>
-      <w:proofErr w:type="gramEnd"/>
-      <w:r>
-        <w:rPr>
-          <w:rFonts w:ascii="Arial" w:eastAsia="Times New Roman" w:hAnsi="Arial" w:cs="Arial"/>
-          <w:color w:val="333333"/>
-          <w:sz w:val="21"/>
-          <w:szCs w:val="21"/>
-        </w:rPr>
-        <w:t xml:space="preserve">. It will make it easier for the graders if you submit a repo with a </w:t>
+          <w:b/>
+          <w:color w:val="333333"/>
+          <w:sz w:val="21"/>
+          <w:szCs w:val="21"/>
+        </w:rPr>
+        <w:t>-pages branch so the HTML page can be viewed online</w:t>
+      </w:r>
+      <w:r>
+        <w:rPr>
+          <w:rFonts w:ascii="Arial" w:eastAsia="Times New Roman" w:hAnsi="Arial" w:cs="Arial"/>
+          <w:color w:val="333333"/>
+          <w:sz w:val="21"/>
+          <w:szCs w:val="21"/>
+        </w:rPr>
+        <w:t xml:space="preserve"> (and you always want to make it easy on graders :-).</w:t>
+      </w:r>
+    </w:p>
+    <w:p>
+      <w:pPr>
+        <w:spacing w:after="300" w:line="300" w:lineRule="atLeast"/>
+        <w:rPr>
+          <w:rFonts w:ascii="Arial" w:eastAsia="Times New Roman" w:hAnsi="Arial" w:cs="Arial"/>
+          <w:color w:val="333333"/>
+          <w:sz w:val="21"/>
+          <w:szCs w:val="21"/>
+        </w:rPr>
+      </w:pPr>
+    </w:p>
+    <w:p>
+      <w:pPr>
+        <w:spacing w:after="300" w:line="300" w:lineRule="atLeast"/>
+        <w:rPr>
+          <w:rFonts w:ascii="Arial" w:eastAsia="Times New Roman" w:hAnsi="Arial" w:cs="Arial"/>
+          <w:color w:val="333333"/>
+          <w:sz w:val="21"/>
+          <w:szCs w:val="21"/>
+        </w:rPr>
+      </w:pPr>
+      <w:r>
+        <w:rPr>
+          <w:rFonts w:ascii="Arial" w:eastAsia="Times New Roman" w:hAnsi="Arial" w:cs="Arial"/>
+          <w:color w:val="333333"/>
+          <w:sz w:val="21"/>
+          <w:szCs w:val="21"/>
+        </w:rPr>
+        <w:t xml:space="preserve">How to set up a </w:t>
       </w:r>
       <w:proofErr w:type="spellStart"/>
       <w:r>
@@ -652,90 +744,8 @@
           <w:sz w:val="21"/>
           <w:szCs w:val="21"/>
         </w:rPr>
-        <w:t xml:space="preserve">-pages branch so the HTML page </w:t>
-      </w:r>
-      <w:proofErr w:type="gramStart"/>
-      <w:r>
-        <w:rPr>
-          <w:rFonts w:ascii="Arial" w:eastAsia="Times New Roman" w:hAnsi="Arial" w:cs="Arial"/>
-          <w:color w:val="333333"/>
-          <w:sz w:val="21"/>
-          <w:szCs w:val="21"/>
-        </w:rPr>
-        <w:t>can be viewed</w:t>
-      </w:r>
-      <w:proofErr w:type="gramEnd"/>
-      <w:r>
-        <w:rPr>
-          <w:rFonts w:ascii="Arial" w:eastAsia="Times New Roman" w:hAnsi="Arial" w:cs="Arial"/>
-          <w:color w:val="333333"/>
-          <w:sz w:val="21"/>
-          <w:szCs w:val="21"/>
-        </w:rPr>
-        <w:t xml:space="preserve"> online (and you always want to make it easy on graders :-).</w:t>
-      </w:r>
-    </w:p>
-    <w:p>
-      <w:pPr>
-        <w:spacing w:after="300" w:line="300" w:lineRule="atLeast"/>
-        <w:rPr>
-          <w:rFonts w:ascii="Arial" w:eastAsia="Times New Roman" w:hAnsi="Arial" w:cs="Arial"/>
-          <w:color w:val="333333"/>
-          <w:sz w:val="21"/>
-          <w:szCs w:val="21"/>
-        </w:rPr>
-      </w:pPr>
-    </w:p>
-    <w:p>
-      <w:pPr>
-        <w:spacing w:after="300" w:line="300" w:lineRule="atLeast"/>
-        <w:rPr>
-          <w:rFonts w:ascii="Arial" w:eastAsia="Times New Roman" w:hAnsi="Arial" w:cs="Arial"/>
-          <w:color w:val="333333"/>
-          <w:sz w:val="21"/>
-          <w:szCs w:val="21"/>
-        </w:rPr>
-      </w:pPr>
-      <w:r>
-        <w:rPr>
-          <w:rFonts w:ascii="Arial" w:eastAsia="Times New Roman" w:hAnsi="Arial" w:cs="Arial"/>
-          <w:color w:val="333333"/>
-          <w:sz w:val="21"/>
-          <w:szCs w:val="21"/>
-        </w:rPr>
-        <w:t xml:space="preserve">How to set </w:t>
-      </w:r>
-      <w:proofErr w:type="gramStart"/>
-      <w:r>
-        <w:rPr>
-          <w:rFonts w:ascii="Arial" w:eastAsia="Times New Roman" w:hAnsi="Arial" w:cs="Arial"/>
-          <w:color w:val="333333"/>
-          <w:sz w:val="21"/>
-          <w:szCs w:val="21"/>
-        </w:rPr>
-        <w:t xml:space="preserve">up a </w:t>
-      </w:r>
-      <w:proofErr w:type="spellStart"/>
-      <w:r>
-        <w:rPr>
-          <w:rFonts w:ascii="Arial" w:eastAsia="Times New Roman" w:hAnsi="Arial" w:cs="Arial"/>
-          <w:color w:val="333333"/>
-          <w:sz w:val="21"/>
-          <w:szCs w:val="21"/>
-        </w:rPr>
-        <w:t>gh</w:t>
-      </w:r>
-      <w:proofErr w:type="spellEnd"/>
-      <w:r>
-        <w:rPr>
-          <w:rFonts w:ascii="Arial" w:eastAsia="Times New Roman" w:hAnsi="Arial" w:cs="Arial"/>
-          <w:color w:val="333333"/>
-          <w:sz w:val="21"/>
-          <w:szCs w:val="21"/>
-        </w:rPr>
         <w:t>-pages</w:t>
       </w:r>
-      <w:proofErr w:type="gramEnd"/>
     </w:p>
     <w:p>
       <w:pPr>
@@ -769,28 +779,388 @@
           <w:szCs w:val="21"/>
         </w:rPr>
       </w:pPr>
+    </w:p>
+    <w:p>
+      <w:pPr>
+        <w:spacing w:before="540" w:after="180" w:line="360" w:lineRule="atLeast"/>
+        <w:outlineLvl w:val="2"/>
+        <w:rPr>
+          <w:rFonts w:ascii="Arial" w:eastAsia="Times New Roman" w:hAnsi="Arial" w:cs="Arial"/>
+          <w:color w:val="333333"/>
+          <w:sz w:val="24"/>
+          <w:szCs w:val="24"/>
+        </w:rPr>
+      </w:pPr>
+      <w:r>
+        <w:rPr>
+          <w:rFonts w:ascii="Arial" w:eastAsia="Times New Roman" w:hAnsi="Arial" w:cs="Arial"/>
+          <w:color w:val="333333"/>
+          <w:sz w:val="24"/>
+          <w:szCs w:val="24"/>
+        </w:rPr>
+        <w:t>Course Project Prediction Quiz Portion</w:t>
+      </w:r>
+    </w:p>
+    <w:p>
+      <w:pPr>
+        <w:spacing w:after="300" w:line="300" w:lineRule="atLeast"/>
+        <w:rPr>
+          <w:rFonts w:ascii="Arial" w:eastAsia="Times New Roman" w:hAnsi="Arial" w:cs="Arial"/>
+          <w:color w:val="333333"/>
+          <w:sz w:val="21"/>
+          <w:szCs w:val="21"/>
+        </w:rPr>
+      </w:pPr>
+      <w:r>
+        <w:rPr>
+          <w:rFonts w:ascii="Arial" w:eastAsia="Times New Roman" w:hAnsi="Arial" w:cs="Arial"/>
+          <w:color w:val="333333"/>
+          <w:sz w:val="21"/>
+          <w:szCs w:val="21"/>
+        </w:rPr>
+        <w:t>Apply your machine learning algorithm to the 20 test cases available in the test data above and submit your predictions in appropriate format to the Course Project Prediction Quiz for automated grading.</w:t>
+      </w:r>
+    </w:p>
+    <w:p>
+      <w:pPr>
+        <w:spacing w:before="540" w:after="240" w:line="360" w:lineRule="atLeast"/>
+        <w:outlineLvl w:val="1"/>
+        <w:rPr>
+          <w:rFonts w:ascii="Arial" w:eastAsia="Times New Roman" w:hAnsi="Arial" w:cs="Arial"/>
+          <w:color w:val="333333"/>
+          <w:sz w:val="33"/>
+          <w:szCs w:val="33"/>
+        </w:rPr>
+      </w:pPr>
+      <w:r>
+        <w:rPr>
+          <w:rFonts w:ascii="Arial" w:eastAsia="Times New Roman" w:hAnsi="Arial" w:cs="Arial"/>
+          <w:b/>
+          <w:bCs/>
+          <w:color w:val="333333"/>
+          <w:sz w:val="33"/>
+          <w:szCs w:val="33"/>
+        </w:rPr>
+        <w:t>Reproducibility</w:t>
+      </w:r>
+    </w:p>
+    <w:p>
+      <w:pPr>
+        <w:spacing w:after="300" w:line="300" w:lineRule="atLeast"/>
+        <w:rPr>
+          <w:rFonts w:ascii="Arial" w:eastAsia="Times New Roman" w:hAnsi="Arial" w:cs="Arial"/>
+          <w:color w:val="333333"/>
+          <w:sz w:val="21"/>
+          <w:szCs w:val="21"/>
+        </w:rPr>
+      </w:pPr>
+      <w:r>
+        <w:rPr>
+          <w:rFonts w:ascii="Arial" w:eastAsia="Times New Roman" w:hAnsi="Arial" w:cs="Arial"/>
+          <w:color w:val="333333"/>
+          <w:sz w:val="21"/>
+          <w:szCs w:val="21"/>
+        </w:rPr>
+        <w:t>Due to security concerns with the exchange of R code, your code will not be run during the evaluation by your classmates. Please be sure that if they download the repo, they will be able to view the compiled HTML version of your analysis.</w:t>
+      </w:r>
+    </w:p>
+    <w:p>
+      <w:pPr>
+        <w:spacing w:line="240" w:lineRule="auto"/>
+        <w:rPr>
+          <w:rFonts w:ascii="Helvetica" w:eastAsia="Times New Roman" w:hAnsi="Helvetica" w:cs="Helvetica"/>
+          <w:color w:val="333333"/>
+          <w:sz w:val="21"/>
+          <w:szCs w:val="21"/>
+        </w:rPr>
+      </w:pPr>
+      <w:r>
+        <w:rPr>
+          <w:rFonts w:ascii="Helvetica" w:eastAsia="Times New Roman" w:hAnsi="Helvetica" w:cs="Helvetica"/>
+          <w:color w:val="333333"/>
+          <w:sz w:val="21"/>
+          <w:szCs w:val="21"/>
+        </w:rPr>
+        <w:t>Mark as completed</w:t>
+      </w:r>
+    </w:p>
+    <w:p/>
+    <w:p/>
+    <w:p/>
+    <w:p>
+      <w:pPr>
+        <w:pStyle w:val="Heading2"/>
+      </w:pPr>
+      <w:r>
+        <w:t>Notes</w:t>
+      </w:r>
+    </w:p>
+    <w:p>
+      <w:pPr>
+        <w:pStyle w:val="Heading2"/>
+      </w:pPr>
+    </w:p>
+    <w:p>
+      <w:pPr>
+        <w:spacing w:after="300" w:line="300" w:lineRule="atLeast"/>
+        <w:rPr>
+          <w:rFonts w:ascii="Arial" w:eastAsia="Times New Roman" w:hAnsi="Arial" w:cs="Arial"/>
+          <w:color w:val="333333"/>
+          <w:sz w:val="21"/>
+          <w:szCs w:val="21"/>
+        </w:rPr>
+      </w:pPr>
+      <w:r>
+        <w:rPr>
+          <w:rFonts w:ascii="Arial" w:eastAsia="Times New Roman" w:hAnsi="Arial" w:cs="Arial"/>
+          <w:b/>
+          <w:color w:val="333333"/>
+          <w:sz w:val="21"/>
+          <w:szCs w:val="21"/>
+        </w:rPr>
+        <w:t>predict the manner in which they did the exercise</w:t>
+      </w:r>
+      <w:r>
+        <w:rPr>
+          <w:rFonts w:ascii="Arial" w:eastAsia="Times New Roman" w:hAnsi="Arial" w:cs="Arial"/>
+          <w:color w:val="333333"/>
+          <w:sz w:val="21"/>
+          <w:szCs w:val="21"/>
+        </w:rPr>
+        <w:t xml:space="preserve">. </w:t>
+      </w:r>
+    </w:p>
+    <w:p>
+      <w:pPr>
+        <w:spacing w:after="300" w:line="300" w:lineRule="atLeast"/>
+        <w:rPr>
+          <w:rFonts w:ascii="Arial" w:eastAsia="Times New Roman" w:hAnsi="Arial" w:cs="Arial"/>
+          <w:color w:val="333333"/>
+          <w:sz w:val="21"/>
+          <w:szCs w:val="21"/>
+        </w:rPr>
+      </w:pPr>
+      <w:r>
+        <w:rPr>
+          <w:rFonts w:ascii="Arial" w:eastAsia="Times New Roman" w:hAnsi="Arial" w:cs="Arial"/>
+          <w:color w:val="333333"/>
+          <w:sz w:val="21"/>
+          <w:szCs w:val="21"/>
+        </w:rPr>
+        <w:t xml:space="preserve"> "</w:t>
+      </w:r>
+      <w:proofErr w:type="spellStart"/>
+      <w:r>
+        <w:rPr>
+          <w:rFonts w:ascii="Arial" w:eastAsia="Times New Roman" w:hAnsi="Arial" w:cs="Arial"/>
+          <w:color w:val="333333"/>
+          <w:sz w:val="21"/>
+          <w:szCs w:val="21"/>
+        </w:rPr>
+        <w:t>classe</w:t>
+      </w:r>
+      <w:proofErr w:type="spellEnd"/>
+      <w:r>
+        <w:rPr>
+          <w:rFonts w:ascii="Arial" w:eastAsia="Times New Roman" w:hAnsi="Arial" w:cs="Arial"/>
+          <w:color w:val="333333"/>
+          <w:sz w:val="21"/>
+          <w:szCs w:val="21"/>
+        </w:rPr>
+        <w:t>"</w:t>
+      </w:r>
+      <w:r>
+        <w:rPr>
+          <w:rFonts w:ascii="Arial" w:eastAsia="Times New Roman" w:hAnsi="Arial" w:cs="Arial"/>
+          <w:color w:val="333333"/>
+          <w:sz w:val="21"/>
+          <w:szCs w:val="21"/>
+        </w:rPr>
+        <w:t xml:space="preserve"> – </w:t>
+      </w:r>
+      <w:proofErr w:type="gramStart"/>
+      <w:r>
+        <w:rPr>
+          <w:rFonts w:ascii="Arial" w:eastAsia="Times New Roman" w:hAnsi="Arial" w:cs="Arial"/>
+          <w:color w:val="333333"/>
+          <w:sz w:val="21"/>
+          <w:szCs w:val="21"/>
+        </w:rPr>
+        <w:t>A ,B</w:t>
+      </w:r>
+      <w:proofErr w:type="gramEnd"/>
+      <w:r>
+        <w:rPr>
+          <w:rFonts w:ascii="Arial" w:eastAsia="Times New Roman" w:hAnsi="Arial" w:cs="Arial"/>
+          <w:color w:val="333333"/>
+          <w:sz w:val="21"/>
+          <w:szCs w:val="21"/>
+        </w:rPr>
+        <w:t>,C,D,E</w:t>
+      </w:r>
+      <w:r>
+        <w:rPr>
+          <w:rFonts w:ascii="Arial" w:eastAsia="Times New Roman" w:hAnsi="Arial" w:cs="Arial"/>
+          <w:color w:val="333333"/>
+          <w:sz w:val="21"/>
+          <w:szCs w:val="21"/>
+        </w:rPr>
+        <w:t xml:space="preserve"> variable in the training set. You may use any of the other variables to predict with. You should create a report describing</w:t>
+      </w:r>
+    </w:p>
+    <w:p>
+      <w:pPr>
+        <w:pStyle w:val="Heading3"/>
+      </w:pPr>
+      <w:r>
+        <w:lastRenderedPageBreak/>
+        <w:t xml:space="preserve"> </w:t>
+      </w:r>
+      <w:r>
+        <w:t>how you built your model</w:t>
+      </w:r>
+    </w:p>
+    <w:p>
+      <w:r>
+        <w:t xml:space="preserve">recursive feature </w:t>
+      </w:r>
+      <w:r>
+        <w:t xml:space="preserve">elimination – </w:t>
+      </w:r>
+      <w:proofErr w:type="spellStart"/>
+      <w:r>
+        <w:t>rfecontrol</w:t>
+      </w:r>
+      <w:proofErr w:type="spellEnd"/>
+      <w:r>
+        <w:t xml:space="preserve"> in caret</w:t>
+      </w:r>
+    </w:p>
+    <w:p>
+      <w:r>
+        <w:t>zero and near</w:t>
+      </w:r>
+      <w:r>
+        <w:t xml:space="preserve"> zero variance perdictors</w:t>
+      </w:r>
       <w:bookmarkStart w:id="0" w:name="_GoBack"/>
       <w:bookmarkEnd w:id="0"/>
     </w:p>
     <w:p>
       <w:pPr>
-        <w:spacing w:before="540" w:after="180" w:line="360" w:lineRule="atLeast"/>
-        <w:outlineLvl w:val="2"/>
-        <w:rPr>
-          <w:rFonts w:ascii="Arial" w:eastAsia="Times New Roman" w:hAnsi="Arial" w:cs="Arial"/>
-          <w:color w:val="333333"/>
-          <w:sz w:val="24"/>
-          <w:szCs w:val="24"/>
-        </w:rPr>
-      </w:pPr>
-      <w:r>
-        <w:rPr>
-          <w:rFonts w:ascii="Arial" w:eastAsia="Times New Roman" w:hAnsi="Arial" w:cs="Arial"/>
-          <w:color w:val="333333"/>
-          <w:sz w:val="24"/>
-          <w:szCs w:val="24"/>
-        </w:rPr>
-        <w:t>Course Project Prediction Quiz Portion</w:t>
+        <w:pStyle w:val="Heading3"/>
+      </w:pPr>
+    </w:p>
+    <w:p>
+      <w:pPr>
+        <w:pStyle w:val="Heading3"/>
+      </w:pPr>
+      <w:r>
+        <w:t>Evaluation</w:t>
+      </w:r>
+      <w:r>
+        <w:t xml:space="preserve"> </w:t>
+      </w:r>
+    </w:p>
+    <w:p>
+      <w:pPr>
+        <w:pStyle w:val="Heading3"/>
+      </w:pPr>
+      <w:r>
+        <w:t>cross validation</w:t>
+      </w:r>
+    </w:p>
+    <w:p>
+      <w:r>
+        <w:t>html index #8</w:t>
+      </w:r>
+      <w:r>
+        <w:tab/>
+      </w:r>
+      <w:r>
+        <w:t xml:space="preserve"> </w:t>
+      </w:r>
+    </w:p>
+    <w:p>
+      <w:proofErr w:type="spellStart"/>
+      <w:r>
+        <w:t>traincontrol</w:t>
+      </w:r>
+      <w:proofErr w:type="spellEnd"/>
+      <w:r>
+        <w:t xml:space="preserve"> in Caret</w:t>
+      </w:r>
+    </w:p>
+    <w:p>
+      <w:r>
+        <w:t xml:space="preserve">cross validation </w:t>
+      </w:r>
+      <w:r>
+        <w:t>estimates</w:t>
+      </w:r>
+      <w:r>
+        <w:t xml:space="preserve"> the </w:t>
+      </w:r>
+      <w:r>
+        <w:t xml:space="preserve">test set accuracy with the training set </w:t>
+      </w:r>
+    </w:p>
+    <w:p>
+      <w:r>
+        <w:t>random sampling</w:t>
+      </w:r>
+    </w:p>
+    <w:p>
+      <w:r>
+        <w:t>leave one out</w:t>
+      </w:r>
+    </w:p>
+    <w:p>
+      <w:r>
+        <w:t>k fold</w:t>
+      </w:r>
+    </w:p>
+    <w:p>
+      <w:r>
+        <w:tab/>
+        <w:t xml:space="preserve">larger k – less </w:t>
+      </w:r>
+      <w:proofErr w:type="gramStart"/>
+      <w:r>
+        <w:t>bias ,</w:t>
+      </w:r>
+      <w:proofErr w:type="gramEnd"/>
+      <w:r>
+        <w:t xml:space="preserve"> more variance</w:t>
+      </w:r>
+    </w:p>
+    <w:p>
+      <w:r>
+        <w:tab/>
+        <w:t>smaller k – more bias, less variance</w:t>
+      </w:r>
+    </w:p>
+    <w:p/>
+    <w:p>
+      <w:pPr>
+        <w:pStyle w:val="Heading3"/>
+      </w:pPr>
+      <w:r>
+        <w:t xml:space="preserve"> </w:t>
+      </w:r>
+      <w:r>
+        <w:t>expected out of sample error</w:t>
+      </w:r>
+      <w:r>
+        <w:t xml:space="preserve"> </w:t>
+      </w:r>
+    </w:p>
+    <w:p>
+      <w:pPr>
+        <w:pStyle w:val="Heading3"/>
+      </w:pPr>
+      <w:r>
+        <w:t xml:space="preserve">why you made the choices you did. </w:t>
       </w:r>
     </w:p>
     <w:p>
@@ -803,58 +1173,6 @@
           <w:szCs w:val="21"/>
         </w:rPr>
       </w:pPr>
-      <w:r>
-        <w:rPr>
-          <w:rFonts w:ascii="Arial" w:eastAsia="Times New Roman" w:hAnsi="Arial" w:cs="Arial"/>
-          <w:color w:val="333333"/>
-          <w:sz w:val="21"/>
-          <w:szCs w:val="21"/>
-        </w:rPr>
-        <w:t xml:space="preserve">Apply your </w:t>
-      </w:r>
-      <w:proofErr w:type="gramStart"/>
-      <w:r>
-        <w:rPr>
-          <w:rFonts w:ascii="Arial" w:eastAsia="Times New Roman" w:hAnsi="Arial" w:cs="Arial"/>
-          <w:color w:val="333333"/>
-          <w:sz w:val="21"/>
-          <w:szCs w:val="21"/>
-        </w:rPr>
-        <w:t>machine learning</w:t>
-      </w:r>
-      <w:proofErr w:type="gramEnd"/>
-      <w:r>
-        <w:rPr>
-          <w:rFonts w:ascii="Arial" w:eastAsia="Times New Roman" w:hAnsi="Arial" w:cs="Arial"/>
-          <w:color w:val="333333"/>
-          <w:sz w:val="21"/>
-          <w:szCs w:val="21"/>
-        </w:rPr>
-        <w:t xml:space="preserve"> algorithm to the 20 test cases available in the test data above and submit your predictions in appropriate format to the Course Project Prediction Quiz for automated grading.</w:t>
-      </w:r>
-    </w:p>
-    <w:p>
-      <w:pPr>
-        <w:spacing w:before="540" w:after="240" w:line="360" w:lineRule="atLeast"/>
-        <w:outlineLvl w:val="1"/>
-        <w:rPr>
-          <w:rFonts w:ascii="Arial" w:eastAsia="Times New Roman" w:hAnsi="Arial" w:cs="Arial"/>
-          <w:color w:val="333333"/>
-          <w:sz w:val="33"/>
-          <w:szCs w:val="33"/>
-        </w:rPr>
-      </w:pPr>
-      <w:r>
-        <w:rPr>
-          <w:rFonts w:ascii="Arial" w:eastAsia="Times New Roman" w:hAnsi="Arial" w:cs="Arial"/>
-          <w:b/>
-          <w:bCs/>
-          <w:color w:val="333333"/>
-          <w:sz w:val="33"/>
-          <w:szCs w:val="33"/>
-        </w:rPr>
-        <w:t>Reproducibility</w:t>
-      </w:r>
     </w:p>
     <w:p>
       <w:pPr>
@@ -873,50 +1191,45 @@
           <w:sz w:val="21"/>
           <w:szCs w:val="21"/>
         </w:rPr>
-        <w:t xml:space="preserve">Due to security concerns with the exchange of R code, your </w:t>
-      </w:r>
-      <w:proofErr w:type="gramStart"/>
-      <w:r>
-        <w:rPr>
-          <w:rFonts w:ascii="Arial" w:eastAsia="Times New Roman" w:hAnsi="Arial" w:cs="Arial"/>
-          <w:color w:val="333333"/>
-          <w:sz w:val="21"/>
-          <w:szCs w:val="21"/>
-        </w:rPr>
-        <w:t>code will not be run during the evaluation by your classmates</w:t>
-      </w:r>
-      <w:proofErr w:type="gramEnd"/>
-      <w:r>
-        <w:rPr>
-          <w:rFonts w:ascii="Arial" w:eastAsia="Times New Roman" w:hAnsi="Arial" w:cs="Arial"/>
-          <w:color w:val="333333"/>
-          <w:sz w:val="21"/>
-          <w:szCs w:val="21"/>
-        </w:rPr>
-        <w:t>. Please be sure that if they download the repo, they will be able to view the compiled HTML version of your analysis.</w:t>
-      </w:r>
-    </w:p>
-    <w:p>
-      <w:pPr>
-        <w:spacing w:line="240" w:lineRule="auto"/>
-        <w:rPr>
-          <w:rFonts w:ascii="Helvetica" w:eastAsia="Times New Roman" w:hAnsi="Helvetica" w:cs="Helvetica"/>
-          <w:color w:val="333333"/>
-          <w:sz w:val="21"/>
-          <w:szCs w:val="21"/>
-        </w:rPr>
-      </w:pPr>
-      <w:r>
-        <w:rPr>
-          <w:rFonts w:ascii="Helvetica" w:eastAsia="Times New Roman" w:hAnsi="Helvetica" w:cs="Helvetica"/>
-          <w:color w:val="333333"/>
-          <w:sz w:val="21"/>
-          <w:szCs w:val="21"/>
-        </w:rPr>
-        <w:t>Mark as completed</w:t>
-      </w:r>
-    </w:p>
-    <w:p/>
+        <w:t>You will also use your prediction model to predict 20 different test cases.</w:t>
+      </w:r>
+    </w:p>
+    <w:p>
+      <w:pPr>
+        <w:pStyle w:val="Heading2"/>
+      </w:pPr>
+      <w:r>
+        <w:tab/>
+      </w:r>
+      <w:r>
+        <w:tab/>
+      </w:r>
+    </w:p>
+    <w:p>
+      <w:pPr>
+        <w:pStyle w:val="Heading1"/>
+      </w:pPr>
+      <w:r>
+        <w:t>Appendix</w:t>
+      </w:r>
+    </w:p>
+    <w:p>
+      <w:pPr>
+        <w:pStyle w:val="Heading2"/>
+      </w:pPr>
+      <w:r>
+        <w:t>Cross fold validation</w:t>
+      </w:r>
+    </w:p>
+    <w:p>
+      <w:r>
+        <w:t>https://campus.datacamp.com/courses/machine-learning-toolbox/regression-models-fitting-them-and-evaluating-their-performance?utm_creative=231590822798&amp;utm_adgroupid=50036630553&amp;utm_device=c&amp;gclid=EAIaI</w:t>
+      </w:r>
+      <w:r>
+        <w:lastRenderedPageBreak/>
+        <w:t>QobChMI44vwjvC01wIVEJ1-Ch2ZfACeEAAYASAAEgJ-I_D_BwE&amp;utm_loc_interest_ms=&amp;utm_source=adwords_ppc&amp;utm_matchtype=b&amp;ex=13&amp;utm_adpostion=1t1&amp;utm_keyword=&amp;utm_campaignid=978958314&amp;utm_network=g&amp;utm_targetid=dsa-375922751679&amp;utm_loc_physical_ms=9031637</w:t>
+      </w:r>
+    </w:p>
     <w:sectPr>
       <w:pgSz w:w="12240" w:h="15840"/>
       <w:pgMar w:top="1440" w:right="1440" w:bottom="1440" w:left="1440" w:header="720" w:footer="720" w:gutter="0"/>
@@ -928,7 +1241,7 @@
 </file>
 
 <file path=word/styles.xml><?xml version="1.0" encoding="utf-8"?>
-<w:styles xmlns:mc="http://schemas.openxmlformats.org/markup-compatibility/2006" xmlns:r="http://schemas.openxmlformats.org/officeDocument/2006/relationships" xmlns:w="http://schemas.openxmlformats.org/wordprocessingml/2006/main" xmlns:w14="http://schemas.microsoft.com/office/word/2010/wordml" xmlns:w15="http://schemas.microsoft.com/office/word/2012/wordml" xmlns:w16se="http://schemas.microsoft.com/office/word/2015/wordml/symex" mc:Ignorable="w14 w15 w16se">
+<w:styles xmlns:mc="http://schemas.openxmlformats.org/markup-compatibility/2006" xmlns:r="http://schemas.openxmlformats.org/officeDocument/2006/relationships" xmlns:w="http://schemas.openxmlformats.org/wordprocessingml/2006/main" xmlns:w14="http://schemas.microsoft.com/office/word/2010/wordml" xmlns:w15="http://schemas.microsoft.com/office/word/2012/wordml" xmlns:w16cid="http://schemas.microsoft.com/office/word/2016/wordml/cid" xmlns:w16se="http://schemas.microsoft.com/office/word/2015/wordml/symex" mc:Ignorable="w14 w15 w16se w16cid">
   <w:docDefaults>
     <w:rPrDefault>
       <w:rPr>
@@ -944,7 +1257,7 @@
       </w:pPr>
     </w:pPrDefault>
   </w:docDefaults>
-  <w:latentStyles w:defLockedState="0" w:defUIPriority="99" w:defSemiHidden="0" w:defUnhideWhenUsed="0" w:defQFormat="0" w:count="371">
+  <w:latentStyles w:defLockedState="0" w:defUIPriority="99" w:defSemiHidden="0" w:defUnhideWhenUsed="0" w:defQFormat="0" w:count="375">
     <w:lsdException w:name="Normal" w:uiPriority="0" w:qFormat="1"/>
     <w:lsdException w:name="heading 1" w:uiPriority="9" w:qFormat="1"/>
     <w:lsdException w:name="heading 2" w:semiHidden="1" w:uiPriority="9" w:unhideWhenUsed="1" w:qFormat="1"/>
@@ -1050,7 +1363,6 @@
     <w:lsdException w:name="HTML Sample" w:semiHidden="1" w:unhideWhenUsed="1"/>
     <w:lsdException w:name="HTML Typewriter" w:semiHidden="1" w:unhideWhenUsed="1"/>
     <w:lsdException w:name="HTML Variable" w:semiHidden="1" w:unhideWhenUsed="1"/>
-    <w:lsdException w:name="Normal Table" w:semiHidden="1" w:unhideWhenUsed="1"/>
     <w:lsdException w:name="annotation subject" w:semiHidden="1" w:unhideWhenUsed="1"/>
     <w:lsdException w:name="No List" w:semiHidden="1" w:unhideWhenUsed="1"/>
     <w:lsdException w:name="Outline List 1" w:semiHidden="1" w:unhideWhenUsed="1"/>
@@ -1094,10 +1406,8 @@
     <w:lsdException w:name="Table Elegant" w:semiHidden="1" w:unhideWhenUsed="1"/>
     <w:lsdException w:name="Table Professional" w:semiHidden="1" w:unhideWhenUsed="1"/>
     <w:lsdException w:name="Table Subtle 1" w:semiHidden="1" w:unhideWhenUsed="1"/>
-    <w:lsdException w:name="Table Subtle 2" w:semiHidden="1" w:unhideWhenUsed="1"/>
     <w:lsdException w:name="Table Web 1" w:semiHidden="1" w:unhideWhenUsed="1"/>
     <w:lsdException w:name="Table Web 2" w:semiHidden="1" w:unhideWhenUsed="1"/>
-    <w:lsdException w:name="Table Web 3" w:semiHidden="1" w:unhideWhenUsed="1"/>
     <w:lsdException w:name="Balloon Text" w:semiHidden="1" w:unhideWhenUsed="1"/>
     <w:lsdException w:name="Table Grid" w:uiPriority="39"/>
     <w:lsdException w:name="Table Theme" w:semiHidden="1" w:unhideWhenUsed="1"/>
@@ -1316,10 +1626,35 @@
     <w:lsdException w:name="List Table 5 Dark Accent 6" w:uiPriority="50"/>
     <w:lsdException w:name="List Table 6 Colorful Accent 6" w:uiPriority="51"/>
     <w:lsdException w:name="List Table 7 Colorful Accent 6" w:uiPriority="52"/>
+    <w:lsdException w:name="Mention" w:semiHidden="1" w:unhideWhenUsed="1"/>
+    <w:lsdException w:name="Smart Hyperlink" w:semiHidden="1" w:unhideWhenUsed="1"/>
+    <w:lsdException w:name="Hashtag" w:semiHidden="1" w:unhideWhenUsed="1"/>
+    <w:lsdException w:name="Unresolved Mention" w:semiHidden="1" w:unhideWhenUsed="1"/>
   </w:latentStyles>
   <w:style w:type="paragraph" w:default="1" w:styleId="Normal">
     <w:name w:val="Normal"/>
     <w:qFormat/>
+  </w:style>
+  <w:style w:type="paragraph" w:styleId="Heading1">
+    <w:name w:val="heading 1"/>
+    <w:basedOn w:val="Normal"/>
+    <w:next w:val="Normal"/>
+    <w:link w:val="Heading1Char"/>
+    <w:uiPriority w:val="9"/>
+    <w:qFormat/>
+    <w:rsid w:val="00B33F7C"/>
+    <w:pPr>
+      <w:keepNext/>
+      <w:keepLines/>
+      <w:spacing w:before="240" w:after="0"/>
+      <w:outlineLvl w:val="0"/>
+    </w:pPr>
+    <w:rPr>
+      <w:rFonts w:asciiTheme="majorHAnsi" w:eastAsiaTheme="majorEastAsia" w:hAnsiTheme="majorHAnsi" w:cstheme="majorBidi"/>
+      <w:color w:val="2E74B5" w:themeColor="accent1" w:themeShade="BF"/>
+      <w:sz w:val="32"/>
+      <w:szCs w:val="32"/>
+    </w:rPr>
   </w:style>
   <w:style w:type="paragraph" w:styleId="Heading2">
     <w:name w:val="heading 2"/>
@@ -1461,6 +1796,19 @@
     <w:rPr>
       <w:color w:val="0000FF"/>
       <w:u w:val="single"/>
+    </w:rPr>
+  </w:style>
+  <w:style w:type="character" w:customStyle="1" w:styleId="Heading1Char">
+    <w:name w:val="Heading 1 Char"/>
+    <w:basedOn w:val="DefaultParagraphFont"/>
+    <w:link w:val="Heading1"/>
+    <w:uiPriority w:val="9"/>
+    <w:rsid w:val="00B33F7C"/>
+    <w:rPr>
+      <w:rFonts w:asciiTheme="majorHAnsi" w:eastAsiaTheme="majorEastAsia" w:hAnsiTheme="majorHAnsi" w:cstheme="majorBidi"/>
+      <w:color w:val="2E74B5" w:themeColor="accent1" w:themeShade="BF"/>
+      <w:sz w:val="32"/>
+      <w:szCs w:val="32"/>
     </w:rPr>
   </w:style>
 </w:styles>

</xml_diff>